<commit_message>
WIN DRAW LOSE tags can be stored
</commit_message>
<xml_diff>
--- a/CaseStudyReport.docx
+++ b/CaseStudyReport.docx
@@ -105,7 +105,23 @@
           <w:b/>
           <w:bCs/>
         </w:rPr>
-        <w:t xml:space="preserve"> &amp; Documentation: </w:t>
+        <w:t xml:space="preserve"> &amp; </w:t>
+      </w:r>
+      <w:r>
+        <w:rPr>
+          <w:rFonts w:ascii="Times New Roman" w:hAnsi="Times New Roman" w:cs="Times New Roman"/>
+          <w:b/>
+          <w:bCs/>
+        </w:rPr>
+        <w:t xml:space="preserve">Setup &amp; </w:t>
+      </w:r>
+      <w:r>
+        <w:rPr>
+          <w:rFonts w:ascii="Times New Roman" w:hAnsi="Times New Roman" w:cs="Times New Roman"/>
+          <w:b/>
+          <w:bCs/>
+        </w:rPr>
+        <w:t xml:space="preserve">Documentation: </w:t>
       </w:r>
     </w:p>
     <w:p>
@@ -5370,7 +5386,23 @@
       </w:tr>
     </w:tbl>
     <w:p/>
-    <w:p/>
+    <w:p>
+      <w:r>
+        <w:rPr>
+          <w:b/>
+          <w:bCs/>
+        </w:rPr>
+        <w:t>For Extras:</w:t>
+      </w:r>
+      <w:r>
+        <w:t xml:space="preserve"> </w:t>
+      </w:r>
+    </w:p>
+    <w:p>
+      <w:r>
+        <w:t>https://github.com/Gokay1904/Insider-Backend-Hiringday-Task</w:t>
+      </w:r>
+    </w:p>
     <w:p/>
     <w:p/>
     <w:sectPr>

</xml_diff>